<commit_message>
recreated docs w/o LINCS
</commit_message>
<xml_diff>
--- a/docx/AP.docx
+++ b/docx/AP.docx
@@ -264,109 +264,6 @@
 <file path=word/numbering.xml><?xml version="1.0" encoding="utf-8"?>
 <w:numbering xmlns:w="http://schemas.openxmlformats.org/wordprocessingml/2006/main">
   <w:abstractNum w:abstractNumId="990">
-    <w:nsid w:val="170cd2de"/>
-    <w:multiLevelType w:val="multilevel"/>
-    <w:lvl w:ilvl="0">
-      <w:numFmt w:val="bullet"/>
-      <w:lvlText w:val=" "/>
-      <w:lvlJc w:val="left"/>
-      <w:pPr>
-        <w:tabs>
-          <w:tab w:val="num" w:pos="0"/>
-        </w:tabs>
-        <w:ind w:left="480" w:hanging="480"/>
-      </w:pPr>
-    </w:lvl>
-    <w:lvl w:ilvl="1">
-      <w:numFmt w:val="bullet"/>
-      <w:lvlText w:val=" "/>
-      <w:lvlJc w:val="left"/>
-      <w:pPr>
-        <w:tabs>
-          <w:tab w:val="num" w:pos="720"/>
-        </w:tabs>
-        <w:ind w:left="1200" w:hanging="480"/>
-      </w:pPr>
-    </w:lvl>
-    <w:lvl w:ilvl="2">
-      <w:numFmt w:val="bullet"/>
-      <w:lvlText w:val=" "/>
-      <w:lvlJc w:val="left"/>
-      <w:pPr>
-        <w:tabs>
-          <w:tab w:val="num" w:pos="1440"/>
-        </w:tabs>
-        <w:ind w:left="1920" w:hanging="480"/>
-      </w:pPr>
-    </w:lvl>
-    <w:lvl w:ilvl="3">
-      <w:numFmt w:val="bullet"/>
-      <w:lvlText w:val=" "/>
-      <w:lvlJc w:val="left"/>
-      <w:pPr>
-        <w:tabs>
-          <w:tab w:val="num" w:pos="2160"/>
-        </w:tabs>
-        <w:ind w:left="2640" w:hanging="480"/>
-      </w:pPr>
-    </w:lvl>
-    <w:lvl w:ilvl="4">
-      <w:numFmt w:val="bullet"/>
-      <w:lvlText w:val=" "/>
-      <w:lvlJc w:val="left"/>
-      <w:pPr>
-        <w:tabs>
-          <w:tab w:val="num" w:pos="2880"/>
-        </w:tabs>
-        <w:ind w:left="3360" w:hanging="480"/>
-      </w:pPr>
-    </w:lvl>
-    <w:lvl w:ilvl="5">
-      <w:numFmt w:val="bullet"/>
-      <w:lvlText w:val=" "/>
-      <w:lvlJc w:val="left"/>
-      <w:pPr>
-        <w:tabs>
-          <w:tab w:val="num" w:pos="3600"/>
-        </w:tabs>
-        <w:ind w:left="4080" w:hanging="480"/>
-      </w:pPr>
-    </w:lvl>
-    <w:lvl w:ilvl="6">
-      <w:numFmt w:val="bullet"/>
-      <w:lvlText w:val=" "/>
-      <w:lvlJc w:val="left"/>
-      <w:pPr>
-        <w:tabs>
-          <w:tab w:val="num" w:pos="4320"/>
-        </w:tabs>
-        <w:ind w:left="4800" w:hanging="480"/>
-      </w:pPr>
-    </w:lvl>
-    <w:lvl w:ilvl="7">
-      <w:numFmt w:val="bullet"/>
-      <w:lvlText w:val=" "/>
-      <w:lvlJc w:val="left"/>
-      <w:pPr>
-        <w:tabs>
-          <w:tab w:val="num" w:pos="5040"/>
-        </w:tabs>
-        <w:ind w:left="5520" w:hanging="480"/>
-      </w:pPr>
-    </w:lvl>
-    <w:lvl w:ilvl="8">
-      <w:numFmt w:val="bullet"/>
-      <w:lvlText w:val=" "/>
-      <w:lvlJc w:val="left"/>
-      <w:pPr>
-        <w:tabs>
-          <w:tab w:val="num" w:pos="5760"/>
-        </w:tabs>
-        <w:ind w:left="6240" w:hanging="480"/>
-      </w:pPr>
-    </w:lvl>
-  </w:abstractNum>
-  <w:abstractNum w:abstractNumId="990">
     <w:nsid w:val="2c1ae401"/>
     <w:multiLevelType w:val="multilevel"/>
     <w:lvl w:ilvl="0">
@@ -572,9 +469,6 @@
       </w:pPr>
     </w:lvl>
   </w:abstractNum>
-  <w:num w:numId="1000">
-    <w:abstractNumId w:val="990"/>
-  </w:num>
   <w:num w:numId="1000">
     <w:abstractNumId w:val="990"/>
   </w:num>

</xml_diff>

<commit_message>
added legislation in Privacy controls
</commit_message>
<xml_diff>
--- a/docx/AP.docx
+++ b/docx/AP.docx
@@ -89,25 +89,31 @@
         <w:pStyle w:val="FirstParagraph"/>
       </w:pPr>
       <w:r>
-        <w:t xml:space="preserve">Under , System Owner carries out a program of</w:t>
+        <w:t xml:space="preserve">Under Title II of the Workforce Innovation and Opportunity Act (WIOA), Example Org</w:t>
       </w:r>
       <w:r>
         <w:t xml:space="preserve"> </w:t>
       </w:r>
       <w:r>
-        <w:t xml:space="preserve">national leadership activities to enhance the quality and outcomes of programs</w:t>
+        <w:t xml:space="preserve">carries out a program of national leadership activities to enhance the quality and</w:t>
       </w:r>
       <w:r>
         <w:t xml:space="preserve"> </w:t>
       </w:r>
       <w:r>
-        <w:t xml:space="preserve">nationwide. System Owner uses these funds to provide technical assistance and</w:t>
+        <w:t xml:space="preserve">outcomes of programs nationwide. Example Org uses these</w:t>
       </w:r>
       <w:r>
         <w:t xml:space="preserve"> </w:t>
       </w:r>
       <w:r>
-        <w:t xml:space="preserve">professional development to programs and contribute to research and evaluations</w:t>
+        <w:t xml:space="preserve">funds to provide technical assistance and professional development to programs and</w:t>
+      </w:r>
+      <w:r>
+        <w:t xml:space="preserve"> </w:t>
+      </w:r>
+      <w:r>
+        <w:t xml:space="preserve">contribute to research and evaluations</w:t>
       </w:r>
     </w:p>
     <w:p>

</xml_diff>

<commit_message>
re-created files from new templates; updated README
</commit_message>
<xml_diff>
--- a/docx/AP.docx
+++ b/docx/AP.docx
@@ -6,7 +6,7 @@
       <w:pPr>
         <w:pStyle w:val="Heading1"/>
       </w:pPr>
-      <w:bookmarkStart w:id="20" w:name="X4569eb5fcd13585a93b272e0a5ded52ee0dd8ee"/>
+      <w:bookmarkStart w:id="20" w:name="reusable-component-library-system-security-plan"/>
       <w:r>
         <w:t xml:space="preserve">Reusable Component Library System Security Plan</w:t>
       </w:r>
@@ -44,34 +44,40 @@
     </w:p>
     <w:p>
       <w:pPr>
-        <w:pStyle w:val="BlockText"/>
-      </w:pPr>
-      <w:r>
-        <w:t xml:space="preserve">“</w:t>
-      </w:r>
-      <w:r>
-        <w:t xml:space="preserve">The organization determines and documents the legal authority that permits the</w:t>
-      </w:r>
-      <w:r>
-        <w:t xml:space="preserve"> </w:t>
-      </w:r>
-      <w:r>
+        <w:pStyle w:val="SourceCode"/>
+      </w:pPr>
+      <w:r>
+        <w:rPr>
+          <w:rStyle w:val="VerbatimChar"/>
+        </w:rPr>
+        <w:t xml:space="preserve">"The organization determines and documents the legal authority that permits the</w:t>
+      </w:r>
+      <w:r>
+        <w:br w:type="textWrapping"/>
+      </w:r>
+      <w:r>
+        <w:rPr>
+          <w:rStyle w:val="VerbatimChar"/>
+        </w:rPr>
         <w:t xml:space="preserve">collection, use, maintenance, and sharing of personally identifiable information</w:t>
       </w:r>
       <w:r>
-        <w:t xml:space="preserve"> </w:t>
-      </w:r>
-      <w:r>
+        <w:br w:type="textWrapping"/>
+      </w:r>
+      <w:r>
+        <w:rPr>
+          <w:rStyle w:val="VerbatimChar"/>
+        </w:rPr>
         <w:t xml:space="preserve">(PII), either generally or in support of a specific program or information system</w:t>
       </w:r>
       <w:r>
-        <w:t xml:space="preserve"> </w:t>
-      </w:r>
-      <w:r>
-        <w:t xml:space="preserve">need.</w:t>
-      </w:r>
-      <w:r>
-        <w:t xml:space="preserve">”</w:t>
+        <w:br w:type="textWrapping"/>
+      </w:r>
+      <w:r>
+        <w:rPr>
+          <w:rStyle w:val="VerbatimChar"/>
+        </w:rPr>
+        <w:t xml:space="preserve">need."</w:t>
       </w:r>
     </w:p>
     <w:p>
@@ -89,31 +95,7 @@
         <w:pStyle w:val="FirstParagraph"/>
       </w:pPr>
       <w:r>
-        <w:t xml:space="preserve">Under Title II of the Workforce Innovation and Opportunity Act (WIOA), Example Org</w:t>
-      </w:r>
-      <w:r>
-        <w:t xml:space="preserve"> </w:t>
-      </w:r>
-      <w:r>
-        <w:t xml:space="preserve">carries out a program of national leadership activities to enhance the quality and</w:t>
-      </w:r>
-      <w:r>
-        <w:t xml:space="preserve"> </w:t>
-      </w:r>
-      <w:r>
-        <w:t xml:space="preserve">outcomes of programs nationwide. Example Org uses these</w:t>
-      </w:r>
-      <w:r>
-        <w:t xml:space="preserve"> </w:t>
-      </w:r>
-      <w:r>
-        <w:t xml:space="preserve">funds to provide technical assistance and professional development to programs and</w:t>
-      </w:r>
-      <w:r>
-        <w:t xml:space="preserve"> </w:t>
-      </w:r>
-      <w:r>
-        <w:t xml:space="preserve">contribute to research and evaluations</w:t>
+        <w:t xml:space="preserve">Under Title II of the Workforce Innovation and Opportunity Act (WIOA; PL 113-128), Section 242, OCTAE carries out a program of national leadership activities to enhance the quality and outcomes of adult education and literacy activities and programs nationwide. OCTAE uses these funds to provide technical assistance and professional development to programs and contribute to research and evaluations of adult education programs and activities.</w:t>
       </w:r>
     </w:p>
     <w:p>
@@ -128,22 +110,22 @@
     </w:p>
     <w:p>
       <w:pPr>
-        <w:pStyle w:val="BlockText"/>
-      </w:pPr>
-      <w:r>
-        <w:t xml:space="preserve">“</w:t>
-      </w:r>
-      <w:r>
-        <w:t xml:space="preserve">The organization describes the purpose(s) for which personally identifiable</w:t>
-      </w:r>
-      <w:r>
-        <w:t xml:space="preserve"> </w:t>
-      </w:r>
-      <w:r>
-        <w:t xml:space="preserve">information (PII) is collected, used, maintained, and shared in its privacy notices.</w:t>
-      </w:r>
-      <w:r>
-        <w:t xml:space="preserve">”</w:t>
+        <w:pStyle w:val="SourceCode"/>
+      </w:pPr>
+      <w:r>
+        <w:rPr>
+          <w:rStyle w:val="VerbatimChar"/>
+        </w:rPr>
+        <w:t xml:space="preserve">"The organization describes the purpose(s) for which personally identifiable</w:t>
+      </w:r>
+      <w:r>
+        <w:br w:type="textWrapping"/>
+      </w:r>
+      <w:r>
+        <w:rPr>
+          <w:rStyle w:val="VerbatimChar"/>
+        </w:rPr>
+        <w:t xml:space="preserve">information (PII) is collected, used, maintained, and shared in its privacy notices."</w:t>
       </w:r>
     </w:p>
     <w:p>
@@ -161,7 +143,7 @@
         <w:pStyle w:val="FirstParagraph"/>
       </w:pPr>
       <w:r>
-        <w:t xml:space="preserve">Example Org does not collect PII other than that covered by the</w:t>
+        <w:t xml:space="preserve">Project does not collect PII other than that covered by the</w:t>
       </w:r>
       <w:r>
         <w:t xml:space="preserve"> </w:t>
@@ -170,29 +152,18 @@
         <w:t xml:space="preserve">“</w:t>
       </w:r>
       <w:r>
-        <w:t xml:space="preserve">Roladex</w:t>
-      </w:r>
-      <w:r>
-        <w:t xml:space="preserve"> </w:t>
-      </w:r>
-      <w:r>
-        <w:t xml:space="preserve">exception</w:t>
+        <w:t xml:space="preserve">Rolodex exception</w:t>
       </w:r>
       <w:r>
         <w:t xml:space="preserve">”</w:t>
       </w:r>
       <w:r>
-        <w:t xml:space="preserve">. Anonymous access is possible, but community participation require an</w:t>
-      </w:r>
-      <w:r>
-        <w:t xml:space="preserve"> </w:t>
-      </w:r>
-      <w:r>
-        <w:t xml:space="preserve">account for which these fields are required:</w:t>
+        <w:t xml:space="preserve">. Anonymous access is possible, but courses and community participation require an account for which these fields are required:</w:t>
       </w:r>
     </w:p>
     <w:p>
       <w:pPr>
+        <w:pStyle w:val="Compact"/>
         <w:numPr>
           <w:numId w:val="1001"/>
           <w:ilvl w:val="0"/>
@@ -204,6 +175,7 @@
     </w:p>
     <w:p>
       <w:pPr>
+        <w:pStyle w:val="Compact"/>
         <w:numPr>
           <w:numId w:val="1001"/>
           <w:ilvl w:val="0"/>
@@ -218,13 +190,7 @@
         <w:pStyle w:val="FirstParagraph"/>
       </w:pPr>
       <w:r>
-        <w:t xml:space="preserve">Any additional information is entered by the user at will to enhance community</w:t>
-      </w:r>
-      <w:r>
-        <w:t xml:space="preserve"> </w:t>
-      </w:r>
-      <w:r>
-        <w:t xml:space="preserve">participation.</w:t>
+        <w:t xml:space="preserve">Any additional information is entered by the user at will as part of coursework or to enhance community participation in forums.</w:t>
       </w:r>
     </w:p>
     <w:sectPr/>
@@ -258,6 +224,109 @@
 <file path=word/numbering.xml><?xml version="1.0" encoding="utf-8"?>
 <w:numbering xmlns:w="http://schemas.openxmlformats.org/wordprocessingml/2006/main">
   <w:abstractNum w:abstractNumId="990">
+    <w:nsid w:val="170cd2de"/>
+    <w:multiLevelType w:val="multilevel"/>
+    <w:lvl w:ilvl="0">
+      <w:numFmt w:val="bullet"/>
+      <w:lvlText w:val=" "/>
+      <w:lvlJc w:val="left"/>
+      <w:pPr>
+        <w:tabs>
+          <w:tab w:val="num" w:pos="0"/>
+        </w:tabs>
+        <w:ind w:left="480" w:hanging="480"/>
+      </w:pPr>
+    </w:lvl>
+    <w:lvl w:ilvl="1">
+      <w:numFmt w:val="bullet"/>
+      <w:lvlText w:val=" "/>
+      <w:lvlJc w:val="left"/>
+      <w:pPr>
+        <w:tabs>
+          <w:tab w:val="num" w:pos="720"/>
+        </w:tabs>
+        <w:ind w:left="1200" w:hanging="480"/>
+      </w:pPr>
+    </w:lvl>
+    <w:lvl w:ilvl="2">
+      <w:numFmt w:val="bullet"/>
+      <w:lvlText w:val=" "/>
+      <w:lvlJc w:val="left"/>
+      <w:pPr>
+        <w:tabs>
+          <w:tab w:val="num" w:pos="1440"/>
+        </w:tabs>
+        <w:ind w:left="1920" w:hanging="480"/>
+      </w:pPr>
+    </w:lvl>
+    <w:lvl w:ilvl="3">
+      <w:numFmt w:val="bullet"/>
+      <w:lvlText w:val=" "/>
+      <w:lvlJc w:val="left"/>
+      <w:pPr>
+        <w:tabs>
+          <w:tab w:val="num" w:pos="2160"/>
+        </w:tabs>
+        <w:ind w:left="2640" w:hanging="480"/>
+      </w:pPr>
+    </w:lvl>
+    <w:lvl w:ilvl="4">
+      <w:numFmt w:val="bullet"/>
+      <w:lvlText w:val=" "/>
+      <w:lvlJc w:val="left"/>
+      <w:pPr>
+        <w:tabs>
+          <w:tab w:val="num" w:pos="2880"/>
+        </w:tabs>
+        <w:ind w:left="3360" w:hanging="480"/>
+      </w:pPr>
+    </w:lvl>
+    <w:lvl w:ilvl="5">
+      <w:numFmt w:val="bullet"/>
+      <w:lvlText w:val=" "/>
+      <w:lvlJc w:val="left"/>
+      <w:pPr>
+        <w:tabs>
+          <w:tab w:val="num" w:pos="3600"/>
+        </w:tabs>
+        <w:ind w:left="4080" w:hanging="480"/>
+      </w:pPr>
+    </w:lvl>
+    <w:lvl w:ilvl="6">
+      <w:numFmt w:val="bullet"/>
+      <w:lvlText w:val=" "/>
+      <w:lvlJc w:val="left"/>
+      <w:pPr>
+        <w:tabs>
+          <w:tab w:val="num" w:pos="4320"/>
+        </w:tabs>
+        <w:ind w:left="4800" w:hanging="480"/>
+      </w:pPr>
+    </w:lvl>
+    <w:lvl w:ilvl="7">
+      <w:numFmt w:val="bullet"/>
+      <w:lvlText w:val=" "/>
+      <w:lvlJc w:val="left"/>
+      <w:pPr>
+        <w:tabs>
+          <w:tab w:val="num" w:pos="5040"/>
+        </w:tabs>
+        <w:ind w:left="5520" w:hanging="480"/>
+      </w:pPr>
+    </w:lvl>
+    <w:lvl w:ilvl="8">
+      <w:numFmt w:val="bullet"/>
+      <w:lvlText w:val=" "/>
+      <w:lvlJc w:val="left"/>
+      <w:pPr>
+        <w:tabs>
+          <w:tab w:val="num" w:pos="5760"/>
+        </w:tabs>
+        <w:ind w:left="6240" w:hanging="480"/>
+      </w:pPr>
+    </w:lvl>
+  </w:abstractNum>
+  <w:abstractNum w:abstractNumId="990">
     <w:nsid w:val="2c1ae401"/>
     <w:multiLevelType w:val="multilevel"/>
     <w:lvl w:ilvl="0">
@@ -463,6 +532,9 @@
       </w:pPr>
     </w:lvl>
   </w:abstractNum>
+  <w:num w:numId="1000">
+    <w:abstractNumId w:val="990"/>
+  </w:num>
   <w:num w:numId="1000">
     <w:abstractNumId w:val="990"/>
   </w:num>

</xml_diff>

<commit_message>
cleaned up client-specific data files
</commit_message>
<xml_diff>
--- a/docx/AP.docx
+++ b/docx/AP.docx
@@ -95,7 +95,7 @@
         <w:pStyle w:val="FirstParagraph"/>
       </w:pPr>
       <w:r>
-        <w:t xml:space="preserve">Under Title II of the Workforce Innovation and Opportunity Act (WIOA; PL 113-128), Section 242, OCTAE carries out a program of national leadership activities to enhance the quality and outcomes of adult education and literacy activities and programs nationwide. OCTAE uses these funds to provide technical assistance and professional development to programs and contribute to research and evaluations of adult education programs and activities.</w:t>
+        <w:t xml:space="preserve">The Client, as the governing agency of The Project, has authorized the collection of user names and email addresses for the purpose of authenticating to the Project system.</w:t>
       </w:r>
     </w:p>
     <w:p>
@@ -158,39 +158,25 @@
         <w:t xml:space="preserve">”</w:t>
       </w:r>
       <w:r>
-        <w:t xml:space="preserve">. Anonymous access is possible, but courses and community participation require an account for which these fields are required:</w:t>
-      </w:r>
-    </w:p>
-    <w:p>
-      <w:pPr>
-        <w:pStyle w:val="Compact"/>
-        <w:numPr>
-          <w:numId w:val="1001"/>
-          <w:ilvl w:val="0"/>
-        </w:numPr>
-      </w:pPr>
-      <w:r>
-        <w:t xml:space="preserve">Email address - used for identification.</w:t>
-      </w:r>
-    </w:p>
-    <w:p>
-      <w:pPr>
-        <w:pStyle w:val="Compact"/>
-        <w:numPr>
-          <w:numId w:val="1001"/>
-          <w:ilvl w:val="0"/>
-        </w:numPr>
-      </w:pPr>
-      <w:r>
-        <w:t xml:space="preserve">First name, last name - used for addressing a logged in user.</w:t>
-      </w:r>
-    </w:p>
-    <w:p>
-      <w:pPr>
-        <w:pStyle w:val="FirstParagraph"/>
-      </w:pPr>
-      <w:r>
-        <w:t xml:space="preserve">Any additional information is entered by the user at will as part of coursework or to enhance community participation in forums.</w:t>
+        <w:t xml:space="preserve">. Anonymous access is possible, but community participation require an account for which these fields are required:</w:t>
+      </w:r>
+      <w:r>
+        <w:t xml:space="preserve"> </w:t>
+      </w:r>
+      <w:r>
+        <w:t xml:space="preserve">* Email address - used for identification.</w:t>
+      </w:r>
+      <w:r>
+        <w:t xml:space="preserve"> </w:t>
+      </w:r>
+      <w:r>
+        <w:t xml:space="preserve">* First name, last name - used for addressing a logged in user.</w:t>
+      </w:r>
+      <w:r>
+        <w:t xml:space="preserve"> </w:t>
+      </w:r>
+      <w:r>
+        <w:t xml:space="preserve">Any additional information is entered by the user at will to enhance community participation in forums.</w:t>
       </w:r>
     </w:p>
     <w:sectPr/>
@@ -429,117 +415,11 @@
       </w:pPr>
     </w:lvl>
   </w:abstractNum>
-  <w:abstractNum w:abstractNumId="991">
-    <w:nsid w:val="ea454b4c"/>
-    <w:multiLevelType w:val="multilevel"/>
-    <w:lvl w:ilvl="0">
-      <w:numFmt w:val="bullet"/>
-      <w:lvlText w:val="•"/>
-      <w:lvlJc w:val="left"/>
-      <w:pPr>
-        <w:tabs>
-          <w:tab w:val="num" w:pos="0"/>
-        </w:tabs>
-        <w:ind w:left="480" w:hanging="480"/>
-      </w:pPr>
-    </w:lvl>
-    <w:lvl w:ilvl="1">
-      <w:numFmt w:val="bullet"/>
-      <w:lvlText w:val="–"/>
-      <w:lvlJc w:val="left"/>
-      <w:pPr>
-        <w:tabs>
-          <w:tab w:val="num" w:pos="720"/>
-        </w:tabs>
-        <w:ind w:left="1200" w:hanging="480"/>
-      </w:pPr>
-    </w:lvl>
-    <w:lvl w:ilvl="2">
-      <w:numFmt w:val="bullet"/>
-      <w:lvlText w:val="•"/>
-      <w:lvlJc w:val="left"/>
-      <w:pPr>
-        <w:tabs>
-          <w:tab w:val="num" w:pos="1440"/>
-        </w:tabs>
-        <w:ind w:left="1920" w:hanging="480"/>
-      </w:pPr>
-    </w:lvl>
-    <w:lvl w:ilvl="3">
-      <w:numFmt w:val="bullet"/>
-      <w:lvlText w:val="–"/>
-      <w:lvlJc w:val="left"/>
-      <w:pPr>
-        <w:tabs>
-          <w:tab w:val="num" w:pos="2160"/>
-        </w:tabs>
-        <w:ind w:left="2640" w:hanging="480"/>
-      </w:pPr>
-    </w:lvl>
-    <w:lvl w:ilvl="4">
-      <w:numFmt w:val="bullet"/>
-      <w:lvlText w:val="•"/>
-      <w:lvlJc w:val="left"/>
-      <w:pPr>
-        <w:tabs>
-          <w:tab w:val="num" w:pos="2880"/>
-        </w:tabs>
-        <w:ind w:left="3360" w:hanging="480"/>
-      </w:pPr>
-    </w:lvl>
-    <w:lvl w:ilvl="5">
-      <w:numFmt w:val="bullet"/>
-      <w:lvlText w:val="–"/>
-      <w:lvlJc w:val="left"/>
-      <w:pPr>
-        <w:tabs>
-          <w:tab w:val="num" w:pos="3600"/>
-        </w:tabs>
-        <w:ind w:left="4080" w:hanging="480"/>
-      </w:pPr>
-    </w:lvl>
-    <w:lvl w:ilvl="6">
-      <w:numFmt w:val="bullet"/>
-      <w:lvlText w:val="•"/>
-      <w:lvlJc w:val="left"/>
-      <w:pPr>
-        <w:tabs>
-          <w:tab w:val="num" w:pos="4320"/>
-        </w:tabs>
-        <w:ind w:left="4800" w:hanging="480"/>
-      </w:pPr>
-    </w:lvl>
-    <w:lvl w:ilvl="7">
-      <w:numFmt w:val="bullet"/>
-      <w:lvlText w:val="–"/>
-      <w:lvlJc w:val="left"/>
-      <w:pPr>
-        <w:tabs>
-          <w:tab w:val="num" w:pos="5040"/>
-        </w:tabs>
-        <w:ind w:left="5520" w:hanging="480"/>
-      </w:pPr>
-    </w:lvl>
-    <w:lvl w:ilvl="8">
-      <w:numFmt w:val="bullet"/>
-      <w:lvlText w:val="•"/>
-      <w:lvlJc w:val="left"/>
-      <w:pPr>
-        <w:tabs>
-          <w:tab w:val="num" w:pos="5760"/>
-        </w:tabs>
-        <w:ind w:left="6240" w:hanging="480"/>
-      </w:pPr>
-    </w:lvl>
-  </w:abstractNum>
   <w:num w:numId="1000">
     <w:abstractNumId w:val="990"/>
   </w:num>
   <w:num w:numId="1000">
     <w:abstractNumId w:val="990"/>
-  </w:num>
-  <w:num w:numId="1001">
-    <w:abstractNumId w:val="991"/>
   </w:num>
 </w:numbering>
 </file>

</xml_diff>

<commit_message>
first pass at duplicate word cleanup
</commit_message>
<xml_diff>
--- a/docx/AP.docx
+++ b/docx/AP.docx
@@ -95,7 +95,7 @@
         <w:pStyle w:val="FirstParagraph"/>
       </w:pPr>
       <w:r>
-        <w:t xml:space="preserve">The Client, as the governing agency of The Project, has authorized the collection of user names and email addresses for the purpose of authenticating to the Project system.</w:t>
+        <w:t xml:space="preserve">Client Full Name, as the governing agency of Project Full Name, has authorized the collection of user names and email addresses for the purpose of authenticating to the Project system.</w:t>
       </w:r>
     </w:p>
     <w:p>
@@ -179,7 +179,20 @@
         <w:t xml:space="preserve">Any additional information is entered by the user at will to enhance community participation in forums.</w:t>
       </w:r>
     </w:p>
-    <w:sectPr/>
+    <w:sectPr>
+      <w:headerReference w:type="default" r:id="rId9"/>
+      <w:footerReference w:type="default" r:id="rId10"/>
+      <w:footnotePr>
+        <w:numFmt w:val="decimal"/>
+      </w:footnotePr>
+      <w:type w:val="nextPage"/>
+      <w:pgSz w:w="12240" w:h="15840"/>
+      <w:pgMar w:left="1440" w:right="1440" w:header="1440" w:top="2204" w:footer="1440" w:bottom="2204" w:gutter="0"/>
+      <w:pgNumType w:fmt="decimal"/>
+      <w:formProt w:val="false"/>
+      <w:textDirection w:val="lrTb"/>
+      <w:docGrid w:type="default" w:linePitch="100" w:charSpace="0"/>
+    </w:sectPr>
   </w:body>
 </w:document>
 </file>
@@ -188,6 +201,136 @@
 <w:comments xmlns:w="http://schemas.openxmlformats.org/wordprocessingml/2006/main" xmlns:m="http://schemas.openxmlformats.org/officeDocument/2006/math" xmlns:r="http://schemas.openxmlformats.org/officeDocument/2006/relationships" xmlns:o="urn:schemas-microsoft-com:office:office" xmlns:v="urn:schemas-microsoft-com:vml" xmlns:w10="urn:schemas-microsoft-com:office:word" xmlns:a="http://schemas.openxmlformats.org/drawingml/2006/main" xmlns:pic="http://schemas.openxmlformats.org/drawingml/2006/picture" xmlns:wp="http://schemas.openxmlformats.org/drawingml/2006/wordprocessingDrawing"/>
 </file>
 
+<file path=word/footer1.xml><?xml version="1.0" encoding="utf-8"?>
+<w:ftr xmlns:o="urn:schemas-microsoft-com:office:office" xmlns:r="http://schemas.openxmlformats.org/officeDocument/2006/relationships" xmlns:v="urn:schemas-microsoft-com:vml" xmlns:w="http://schemas.openxmlformats.org/wordprocessingml/2006/main" xmlns:w10="urn:schemas-microsoft-com:office:word" xmlns:wp="http://schemas.openxmlformats.org/drawingml/2006/wordprocessingDrawing" xmlns:wps="http://schemas.microsoft.com/office/word/2010/wordprocessingShape" xmlns:wpg="http://schemas.microsoft.com/office/word/2010/wordprocessingGroup" xmlns:mc="http://schemas.openxmlformats.org/markup-compatibility/2006" xmlns:wp14="http://schemas.microsoft.com/office/word/2010/wordprocessingDrawing" xmlns:w14="http://schemas.microsoft.com/office/word/2010/wordml" mc:Ignorable="w14 wp14">
+  <w:p>
+    <w:pPr>
+      <w:pStyle w:val="Normal"/>
+      <w:pBdr>
+        <w:top w:val="single" w:sz="18" w:space="6" w:color="C20A2F"/>
+      </w:pBdr>
+      <w:tabs>
+        <w:tab w:val="clear" w:pos="720"/>
+        <w:tab w:val="right" w:pos="9360" w:leader="none"/>
+      </w:tabs>
+      <w:spacing w:before="0" w:after="0"/>
+      <w:rPr/>
+    </w:pPr>
+    <w:r>
+      <w:rPr>
+        <w:rStyle w:val="Pagenumber"/>
+        <w:rFonts w:asciiTheme="minorHAnsi" w:hAnsiTheme="minorHAnsi"/>
+        <w:position w:val="4"/>
+        <w:sz w:val="18"/>
+        <w:szCs w:val="18"/>
+      </w:rPr>
+      <w:tab/>
+    </w:r>
+    <w:r>
+      <w:rPr>
+        <w:rStyle w:val="Pagenumber"/>
+        <w:rFonts w:asciiTheme="minorHAnsi" w:hAnsiTheme="minorHAnsi"/>
+        <w:color w:val="C20A2F" w:themeColor="background2"/>
+        <w:position w:val="4"/>
+        <w:sz w:val="18"/>
+        <w:szCs w:val="18"/>
+      </w:rPr>
+      <w:t>|</w:t>
+    </w:r>
+    <w:r>
+      <w:rPr>
+        <w:rStyle w:val="Pagenumber"/>
+        <w:rFonts w:asciiTheme="minorHAnsi" w:hAnsiTheme="minorHAnsi"/>
+        <w:position w:val="4"/>
+        <w:sz w:val="18"/>
+        <w:szCs w:val="18"/>
+      </w:rPr>
+      <w:t xml:space="preserve"> </w:t>
+    </w:r>
+    <w:r>
+      <w:rPr>
+        <w:rStyle w:val="Pagenumber"/>
+        <w:rFonts w:ascii="Calibri" w:hAnsi="Calibri"/>
+        <w:sz w:val="18"/>
+        <w:szCs w:val="18"/>
+      </w:rPr>
+      <w:fldChar w:fldCharType="begin"/>
+    </w:r>
+    <w:r>
+      <w:rPr>
+        <w:rStyle w:val="Pagenumber"/>
+        <w:sz w:val="18"/>
+        <w:szCs w:val="18"/>
+        <w:rFonts w:ascii="Calibri" w:hAnsi="Calibri"/>
+      </w:rPr>
+      <w:instrText> PAGE </w:instrText>
+    </w:r>
+    <w:r>
+      <w:rPr>
+        <w:rStyle w:val="Pagenumber"/>
+        <w:sz w:val="18"/>
+        <w:szCs w:val="18"/>
+        <w:rFonts w:ascii="Calibri" w:hAnsi="Calibri"/>
+      </w:rPr>
+      <w:fldChar w:fldCharType="separate"/>
+    </w:r>
+    <w:r>
+      <w:rPr>
+        <w:rStyle w:val="Pagenumber"/>
+        <w:sz w:val="18"/>
+        <w:szCs w:val="18"/>
+        <w:rFonts w:ascii="Calibri" w:hAnsi="Calibri"/>
+      </w:rPr>
+      <w:t>2</w:t>
+    </w:r>
+    <w:r>
+      <w:rPr>
+        <w:rStyle w:val="Pagenumber"/>
+        <w:sz w:val="18"/>
+        <w:szCs w:val="18"/>
+        <w:rFonts w:ascii="Calibri" w:hAnsi="Calibri"/>
+      </w:rPr>
+      <w:fldChar w:fldCharType="end"/>
+    </w:r>
+    <w:r>
+      <w:rPr/>
+      <w:t xml:space="preserve"> </w:t>
+    </w:r>
+  </w:p>
+  <w:p>
+    <w:pPr>
+      <w:pStyle w:val="Footer"/>
+      <w:pBdr>
+        <w:top w:val="single" w:sz="18" w:space="6" w:color="C20A2F"/>
+      </w:pBdr>
+      <w:tabs>
+        <w:tab w:val="clear" w:pos="4680"/>
+        <w:tab w:val="right" w:pos="9360" w:leader="none"/>
+      </w:tabs>
+      <w:spacing w:before="120" w:after="0"/>
+      <w:rPr>
+        <w:rFonts w:ascii="Cambria" w:hAnsi="Cambria" w:asciiTheme="minorHAnsi" w:hAnsiTheme="minorHAnsi"/>
+        <w:i/>
+        <w:i/>
+        <w:color w:val="808080" w:themeColor="background1" w:themeShade="80"/>
+        <w:sz w:val="18"/>
+        <w:szCs w:val="16"/>
+      </w:rPr>
+    </w:pPr>
+    <w:r>
+      <w:rPr>
+        <w:i/>
+        <w:color w:val="808080" w:themeColor="background1" w:themeShade="80"/>
+        <w:position w:val="8"/>
+        <w:sz w:val="18"/>
+        <w:szCs w:val="16"/>
+      </w:rPr>
+      <w:t>Controlled Unclassified Information</w:t>
+    </w:r>
+  </w:p>
+</w:ftr>
+</file>
+
 <file path=word/footnotes.xml><?xml version="1.0" encoding="utf-8"?>
 <w:footnotes xmlns:w="http://schemas.openxmlformats.org/wordprocessingml/2006/main" xmlns:m="http://schemas.openxmlformats.org/officeDocument/2006/math" xmlns:r="http://schemas.openxmlformats.org/officeDocument/2006/relationships" xmlns:o="urn:schemas-microsoft-com:office:office" xmlns:v="urn:schemas-microsoft-com:vml" xmlns:w10="urn:schemas-microsoft-com:office:word" xmlns:a="http://schemas.openxmlformats.org/drawingml/2006/main" xmlns:pic="http://schemas.openxmlformats.org/drawingml/2006/picture" xmlns:wp="http://schemas.openxmlformats.org/drawingml/2006/wordprocessingDrawing">
   <w:footnote w:type="continuationSeparator" w:id="0">
@@ -205,6 +348,208 @@
     </w:p>
   </w:footnote>
 </w:footnotes>
+</file>
+
+<file path=word/header1.xml><?xml version="1.0" encoding="utf-8"?>
+<w:hdr xmlns:o="urn:schemas-microsoft-com:office:office" xmlns:r="http://schemas.openxmlformats.org/officeDocument/2006/relationships" xmlns:v="urn:schemas-microsoft-com:vml" xmlns:w="http://schemas.openxmlformats.org/wordprocessingml/2006/main" xmlns:w10="urn:schemas-microsoft-com:office:word" xmlns:wp="http://schemas.openxmlformats.org/drawingml/2006/wordprocessingDrawing" xmlns:wps="http://schemas.microsoft.com/office/word/2010/wordprocessingShape" xmlns:wpg="http://schemas.microsoft.com/office/word/2010/wordprocessingGroup" xmlns:mc="http://schemas.openxmlformats.org/markup-compatibility/2006" xmlns:wp14="http://schemas.microsoft.com/office/word/2010/wordprocessingDrawing" xmlns:w14="http://schemas.microsoft.com/office/word/2010/wordml" mc:Ignorable="w14 wp14">
+  <w:p>
+    <w:pPr>
+      <w:pStyle w:val="Header"/>
+      <w:pBdr>
+        <w:bottom w:val="single" w:sz="18" w:space="8" w:color="C20A2F"/>
+      </w:pBdr>
+      <w:tabs>
+        <w:tab w:val="clear" w:pos="4680"/>
+        <w:tab w:val="right" w:pos="9360" w:leader="none"/>
+      </w:tabs>
+      <w:spacing w:lineRule="auto" w:line="276" w:before="0" w:after="200"/>
+      <w:rPr>
+        <w:rFonts w:ascii="Cambria" w:hAnsi="Cambria" w:asciiTheme="minorHAnsi" w:hAnsiTheme="minorHAnsi"/>
+        <w:i/>
+        <w:i/>
+        <w:color w:val="444644" w:themeColor="text1" w:themeTint="e6"/>
+        <w:sz w:val="20"/>
+        <w:szCs w:val="20"/>
+      </w:rPr>
+    </w:pPr>
+    <w:sdt>
+      <w:sdtPr>
+        <w:text/>
+        <w:dataBinding w:prefixMappings="xmlns:ns0='http://purl.org/dc/elements/1.1/' xmlns:ns1='http://schemas.openxmlformats.org/package/2006/metadata/core-properties' " w:xpath="/ns1:coreProperties[1]/ns0:title[1]" w:storeItemID="{6C3C8BC8-F283-45AE-878A-BAB7291924A1}"/>
+        <w:alias w:val="Title"/>
+      </w:sdtPr>
+      <w:sdtContent>
+        <w:r>
+          <w:rPr>
+            <w:rFonts w:cs="Times New Roman (Body CS)" w:ascii="Calibri" w:hAnsi="Calibri" w:asciiTheme="majorHAnsi" w:hAnsiTheme="majorHAnsi"/>
+            <w:caps/>
+            <w:color w:val="C20A2F" w:themeColor="background2"/>
+          </w:rPr>
+          <w:t>FedRAMP System Security Plan (SSP) Low Baseline Template</w:t>
+        </w:r>
+      </w:sdtContent>
+    </w:sdt>
+    <w:r>
+      <w:rPr>
+        <w:color w:val="C20A2F" w:themeColor="background2"/>
+      </w:rPr>
+      <w:t xml:space="preserve"> </w:t>
+    </w:r>
+    <w:r>
+      <w:rPr/>
+      <w:tab/>
+    </w:r>
+    <w:r>
+      <w:rPr>
+        <w:i/>
+        <w:color w:val="646564" w:themeColor="text1" w:themeTint="bf"/>
+        <w:sz w:val="21"/>
+      </w:rPr>
+      <w:br/>
+    </w:r>
+    <w:sdt>
+      <w:sdtPr>
+        <w:text/>
+        <w:dataBinding w:xpath="/root[1]/companyinfo[1]/cspname[1]" w:storeItemID="{44BEC3F7-CE87-4EB0-838F-88333877F166}"/>
+        <w:alias w:val="CSP Name"/>
+      </w:sdtPr>
+      <w:sdtContent>
+        <w:r>
+          <w:rPr>
+            <w:rFonts w:asciiTheme="minorHAnsi" w:hAnsiTheme="minorHAnsi"/>
+            <w:color w:val="444644" w:themeColor="text1" w:themeTint="e6"/>
+            <w:sz w:val="20"/>
+            <w:szCs w:val="20"/>
+          </w:rPr>
+          <w:t>CSP Name</w:t>
+        </w:r>
+      </w:sdtContent>
+    </w:sdt>
+    <w:r>
+      <w:rPr>
+        <w:rFonts w:asciiTheme="minorHAnsi" w:hAnsiTheme="minorHAnsi"/>
+        <w:color w:val="444644" w:themeColor="text1" w:themeTint="e6"/>
+        <w:sz w:val="20"/>
+        <w:szCs w:val="20"/>
+      </w:rPr>
+      <w:t xml:space="preserve">    |    </w:t>
+    </w:r>
+    <w:sdt>
+      <w:sdtPr>
+        <w:text/>
+        <w:dataBinding w:xpath="/root[1]/companyinfo[1]/informationsystemname[1]" w:storeItemID="{44BEC3F7-CE87-4EB0-838F-88333877F166}"/>
+        <w:alias w:val="Information System Name"/>
+      </w:sdtPr>
+      <w:sdtContent>
+        <w:r>
+          <w:rPr>
+            <w:color w:val="646564" w:themeColor="text1" w:themeTint="bf"/>
+            <w:sz w:val="20"/>
+          </w:rPr>
+          <w:t xml:space="preserve">Information System Name </w:t>
+        </w:r>
+      </w:sdtContent>
+    </w:sdt>
+    <w:r>
+      <w:rPr>
+        <w:rFonts w:asciiTheme="minorHAnsi" w:hAnsiTheme="minorHAnsi"/>
+        <w:color w:val="444644" w:themeColor="text1" w:themeTint="e6"/>
+        <w:sz w:val="20"/>
+        <w:szCs w:val="20"/>
+      </w:rPr>
+      <w:tab/>
+      <w:t xml:space="preserve"> </w:t>
+    </w:r>
+    <w:r>
+      <w:rPr>
+        <w:rFonts w:asciiTheme="minorHAnsi" w:hAnsiTheme="minorHAnsi"/>
+        <w:i/>
+        <w:color w:val="444644" w:themeColor="text1" w:themeTint="e6"/>
+        <w:sz w:val="20"/>
+        <w:szCs w:val="20"/>
+      </w:rPr>
+      <w:t xml:space="preserve">Version </w:t>
+    </w:r>
+    <w:sdt>
+      <w:sdtPr>
+        <w:text/>
+        <w:dataBinding w:xpath="/root[1]/versioninfo[1]/versionnumber[1]" w:storeItemID="{44BEC3F7-CE87-4EB0-838F-88333877F166}"/>
+        <w:alias w:val="Version Number"/>
+      </w:sdtPr>
+      <w:sdtContent>
+        <w:r>
+          <w:rPr>
+            <w:rFonts w:asciiTheme="minorHAnsi" w:hAnsiTheme="minorHAnsi"/>
+            <w:i/>
+            <w:color w:val="444644" w:themeColor="text1" w:themeTint="e6"/>
+            <w:sz w:val="20"/>
+            <w:szCs w:val="20"/>
+          </w:rPr>
+          <w:t>#.#</w:t>
+        </w:r>
+      </w:sdtContent>
+    </w:sdt>
+    <w:r>
+      <w:rPr>
+        <w:rFonts w:asciiTheme="minorHAnsi" w:hAnsiTheme="minorHAnsi"/>
+        <w:i/>
+        <w:color w:val="444644" w:themeColor="text1" w:themeTint="e6"/>
+        <w:sz w:val="20"/>
+        <w:szCs w:val="20"/>
+      </w:rPr>
+      <w:t xml:space="preserve">,  </w:t>
+    </w:r>
+    <w:sdt>
+      <w:sdtPr>
+        <w:date>
+          <w:dateFormat w:val="MMMM d, yyyy"/>
+          <w:lid w:val="en-US"/>
+          <w:storeMappedDataAs w:val="dateTime"/>
+          <w:calendar w:val="gregorian"/>
+        </w:date>
+      </w:sdtPr>
+      <w:sdtContent>
+        <w:r>
+          <w:rPr>
+            <w:rFonts w:asciiTheme="minorHAnsi" w:hAnsiTheme="minorHAnsi"/>
+            <w:i/>
+            <w:color w:val="444644" w:themeColor="text1" w:themeTint="e6"/>
+            <w:sz w:val="20"/>
+            <w:szCs w:val="20"/>
+          </w:rPr>
+        </w:r>
+        <w:r>
+          <w:rPr>
+            <w:rFonts w:asciiTheme="minorHAnsi" w:hAnsiTheme="minorHAnsi"/>
+            <w:i/>
+            <w:color w:val="444644" w:themeColor="text1" w:themeTint="e6"/>
+            <w:sz w:val="20"/>
+            <w:szCs w:val="20"/>
+          </w:rPr>
+        </w:r>
+        <w:r>
+          <w:rPr>
+            <w:rFonts w:asciiTheme="minorHAnsi" w:hAnsiTheme="minorHAnsi"/>
+            <w:i/>
+            <w:color w:val="444644" w:themeColor="text1" w:themeTint="e6"/>
+            <w:sz w:val="20"/>
+            <w:szCs w:val="20"/>
+          </w:rPr>
+          <w:t>Date</w:t>
+        </w:r>
+        <w:r>
+          <w:rPr>
+            <w:rFonts w:asciiTheme="minorHAnsi" w:hAnsiTheme="minorHAnsi"/>
+            <w:i/>
+            <w:color w:val="444644" w:themeColor="text1" w:themeTint="e6"/>
+            <w:sz w:val="20"/>
+            <w:szCs w:val="20"/>
+          </w:rPr>
+        </w:r>
+      </w:sdtContent>
+    </w:sdt>
+  </w:p>
+</w:hdr>
 </file>
 
 <file path=word/numbering.xml><?xml version="1.0" encoding="utf-8"?>
@@ -425,11 +770,11 @@
 </file>
 
 <file path=word/styles.xml><?xml version="1.0" encoding="utf-8"?>
-<w:styles xmlns:r="http://schemas.openxmlformats.org/officeDocument/2006/relationships" xmlns:w="http://schemas.openxmlformats.org/wordprocessingml/2006/main">
+<w:styles xmlns:w="http://schemas.openxmlformats.org/wordprocessingml/2006/main" xmlns:w14="http://schemas.microsoft.com/office/word/2010/wordml" xmlns:mc="http://schemas.openxmlformats.org/markup-compatibility/2006" mc:Ignorable="w14">
   <w:docDefaults>
     <w:rPrDefault>
       <w:rPr>
-        <w:rFonts w:asciiTheme="minorHAnsi" w:eastAsiaTheme="minorHAnsi" w:hAnsiTheme="minorHAnsi" w:cstheme="minorBidi"/>
+        <w:rFonts w:ascii="Cambria" w:hAnsi="Cambria" w:eastAsia="Cambria" w:cs="" w:asciiTheme="minorHAnsi" w:cstheme="minorBidi" w:eastAsiaTheme="minorHAnsi" w:hAnsiTheme="minorHAnsi"/>
         <w:sz w:val="24"/>
         <w:szCs w:val="24"/>
         <w:lang w:val="en-US" w:eastAsia="en-US" w:bidi="ar-SA"/>
@@ -437,134 +782,47 @@
     </w:rPrDefault>
     <w:pPrDefault>
       <w:pPr>
-        <w:spacing w:after="200"/>
+        <w:suppressAutoHyphens w:val="true"/>
       </w:pPr>
     </w:pPrDefault>
   </w:docDefaults>
   <w:latentStyles w:defLockedState="0" w:defUIPriority="0" w:defSemiHidden="0" w:defUnhideWhenUsed="0" w:defQFormat="0" w:count="276"/>
-  <w:style w:type="paragraph" w:default="1" w:styleId="Normal">
+  <w:style w:type="paragraph" w:styleId="Normal" w:default="1">
     <w:name w:val="Normal"/>
     <w:qFormat/>
-  </w:style>
-  <w:style w:type="paragraph" w:styleId="BodyText">
-    <w:name w:val="Body Text"/>
-    <w:basedOn w:val="Normal"/>
-    <w:link w:val="BodyTextChar"/>
-    <w:pPr>
-      <w:spacing w:before="180" w:after="180"/>
-    </w:pPr>
-    <w:qFormat/>
-  </w:style>
-  <w:style w:type="paragraph" w:customStyle="1" w:styleId="FirstParagraph">
-    <w:name w:val="First Paragraph"/>
-    <w:basedOn w:val="BodyText"/>
-    <w:next w:val="BodyText"/>
-    <w:qFormat/>
-  </w:style>
-  <w:style w:type="paragraph" w:customStyle="1" w:styleId="Compact">
-    <w:name w:val="Compact"/>
-    <w:basedOn w:val="BodyText"/>
-    <w:qFormat/>
-    <w:pPr>
-      <w:spacing w:before="36" w:after="36"/>
-    </w:pPr>
-  </w:style>
-  <w:style w:type="paragraph" w:styleId="Title">
-    <w:name w:val="Title"/>
-    <w:basedOn w:val="Normal"/>
-    <w:next w:val="BodyText"/>
-    <w:qFormat/>
-    <w:pPr>
-      <w:keepNext/>
-      <w:keepLines/>
-      <w:spacing w:before="480" w:after="240"/>
-      <w:jc w:val="center"/>
-    </w:pPr>
-    <w:rPr>
-      <w:rFonts w:asciiTheme="majorHAnsi" w:eastAsiaTheme="majorEastAsia" w:hAnsiTheme="majorHAnsi" w:cstheme="majorBidi"/>
-      <w:b/>
-      <w:bCs/>
-      <w:color w:val="345A8A" w:themeColor="accent1" w:themeShade="B5"/>
-      <w:sz w:val="36"/>
-      <w:szCs w:val="36"/>
-    </w:rPr>
-  </w:style>
-  <w:style w:type="paragraph" w:styleId="Subtitle">
-    <w:name w:val="Subtitle"/>
-    <w:basedOn w:val="Title"/>
-    <w:next w:val="BodyText"/>
-    <w:qFormat/>
-    <w:pPr>
-      <w:keepNext/>
-      <w:keepLines/>
-      <w:spacing w:before="240" w:after="240"/>
-      <w:jc w:val="center"/>
-    </w:pPr>
-    <w:rPr>
-      <w:sz w:val="30"/>
-      <w:szCs w:val="30"/>
-    </w:rPr>
-  </w:style>
-  <w:style w:type="paragraph" w:customStyle="1" w:styleId="Author">
-    <w:name w:val="Author"/>
-    <w:next w:val="BodyText"/>
-    <w:qFormat/>
-    <w:pPr>
-      <w:keepNext/>
-      <w:keepLines/>
-      <w:jc w:val="center"/>
-    </w:pPr>
-  </w:style>
-  <w:style w:type="paragraph" w:styleId="Date">
-    <w:name w:val="Date"/>
-    <w:next w:val="BodyText"/>
-    <w:qFormat/>
-    <w:pPr>
-      <w:keepNext/>
-      <w:keepLines/>
-      <w:jc w:val="center"/>
-    </w:pPr>
-  </w:style>
-  <w:style w:type="paragraph" w:customStyle="1" w:styleId="Abstract">
-    <w:name w:val="Abstract"/>
-    <w:basedOn w:val="Normal"/>
-    <w:next w:val="BodyText"/>
-    <w:qFormat/>
-    <w:pPr>
-      <w:keepNext/>
-      <w:keepLines/>
-      <w:spacing w:before="300" w:after="300"/>
-    </w:pPr>
-    <w:rPr>
-      <w:sz w:val="20"/>
-      <w:szCs w:val="20"/>
-    </w:rPr>
-  </w:style>
-  <w:style w:type="paragraph" w:styleId="Bibliography">
-    <w:name w:val="Bibliography"/>
-    <w:basedOn w:val="Normal"/>
-    <w:next w:val="Bibliography"/>
-    <w:qFormat/>
-    <w:pPr/>
-    <w:rPr/>
+    <w:pPr>
+      <w:widowControl/>
+      <w:suppressAutoHyphens w:val="true"/>
+      <w:bidi w:val="0"/>
+      <w:spacing w:before="0" w:after="200"/>
+      <w:jc w:val="left"/>
+    </w:pPr>
+    <w:rPr>
+      <w:rFonts w:ascii="Cambria" w:hAnsi="Cambria" w:eastAsia="Cambria" w:cs="" w:asciiTheme="minorHAnsi" w:cstheme="minorBidi" w:eastAsiaTheme="minorHAnsi" w:hAnsiTheme="minorHAnsi"/>
+      <w:color w:val="auto"/>
+      <w:kern w:val="0"/>
+      <w:sz w:val="24"/>
+      <w:szCs w:val="24"/>
+      <w:lang w:val="en-US" w:eastAsia="en-US" w:bidi="ar-SA"/>
+    </w:rPr>
   </w:style>
   <w:style w:type="paragraph" w:styleId="Heading1">
     <w:name w:val="Heading 1"/>
     <w:basedOn w:val="Normal"/>
-    <w:next w:val="BodyText"/>
+    <w:next w:val="TextBody"/>
     <w:uiPriority w:val="9"/>
     <w:qFormat/>
     <w:pPr>
-      <w:keepNext/>
+      <w:keepNext w:val="true"/>
       <w:keepLines/>
       <w:spacing w:before="480" w:after="0"/>
       <w:outlineLvl w:val="0"/>
     </w:pPr>
     <w:rPr>
-      <w:rFonts w:asciiTheme="majorHAnsi" w:eastAsiaTheme="majorEastAsia" w:hAnsiTheme="majorHAnsi" w:cstheme="majorBidi"/>
+      <w:rFonts w:ascii="Calibri" w:hAnsi="Calibri" w:eastAsia="" w:cs="" w:asciiTheme="majorHAnsi" w:cstheme="majorBidi" w:eastAsiaTheme="majorEastAsia" w:hAnsiTheme="majorHAnsi"/>
       <w:b/>
       <w:bCs/>
-      <w:color w:val="345A8A" w:themeColor="accent1" w:themeShade="B5"/>
+      <w:color w:val="345A8A" w:themeColor="accent1" w:themeShade="b5"/>
       <w:sz w:val="32"/>
       <w:szCs w:val="32"/>
     </w:rPr>
@@ -572,18 +830,18 @@
   <w:style w:type="paragraph" w:styleId="Heading2">
     <w:name w:val="Heading 2"/>
     <w:basedOn w:val="Normal"/>
-    <w:next w:val="BodyText"/>
+    <w:next w:val="TextBody"/>
     <w:uiPriority w:val="9"/>
     <w:unhideWhenUsed/>
     <w:qFormat/>
     <w:pPr>
-      <w:keepNext/>
+      <w:keepNext w:val="true"/>
       <w:keepLines/>
       <w:spacing w:before="200" w:after="0"/>
       <w:outlineLvl w:val="1"/>
     </w:pPr>
     <w:rPr>
-      <w:rFonts w:asciiTheme="majorHAnsi" w:eastAsiaTheme="majorEastAsia" w:hAnsiTheme="majorHAnsi" w:cstheme="majorBidi"/>
+      <w:rFonts w:ascii="Calibri" w:hAnsi="Calibri" w:eastAsia="" w:cs="" w:asciiTheme="majorHAnsi" w:cstheme="majorBidi" w:eastAsiaTheme="majorEastAsia" w:hAnsiTheme="majorHAnsi"/>
       <w:b/>
       <w:bCs/>
       <w:color w:val="4F81BD" w:themeColor="accent1"/>
@@ -594,18 +852,18 @@
   <w:style w:type="paragraph" w:styleId="Heading3">
     <w:name w:val="Heading 3"/>
     <w:basedOn w:val="Normal"/>
-    <w:next w:val="BodyText"/>
+    <w:next w:val="TextBody"/>
     <w:uiPriority w:val="9"/>
     <w:unhideWhenUsed/>
     <w:qFormat/>
     <w:pPr>
-      <w:keepNext/>
+      <w:keepNext w:val="true"/>
       <w:keepLines/>
       <w:spacing w:before="200" w:after="0"/>
       <w:outlineLvl w:val="2"/>
     </w:pPr>
     <w:rPr>
-      <w:rFonts w:asciiTheme="majorHAnsi" w:eastAsiaTheme="majorEastAsia" w:hAnsiTheme="majorHAnsi" w:cstheme="majorBidi"/>
+      <w:rFonts w:ascii="Calibri" w:hAnsi="Calibri" w:eastAsia="" w:cs="" w:asciiTheme="majorHAnsi" w:cstheme="majorBidi" w:eastAsiaTheme="majorEastAsia" w:hAnsiTheme="majorHAnsi"/>
       <w:b/>
       <w:bCs/>
       <w:color w:val="4F81BD" w:themeColor="accent1"/>
@@ -616,18 +874,18 @@
   <w:style w:type="paragraph" w:styleId="Heading4">
     <w:name w:val="Heading 4"/>
     <w:basedOn w:val="Normal"/>
-    <w:next w:val="BodyText"/>
+    <w:next w:val="TextBody"/>
     <w:uiPriority w:val="9"/>
     <w:unhideWhenUsed/>
     <w:qFormat/>
     <w:pPr>
-      <w:keepNext/>
+      <w:keepNext w:val="true"/>
       <w:keepLines/>
       <w:spacing w:before="200" w:after="0"/>
       <w:outlineLvl w:val="3"/>
     </w:pPr>
     <w:rPr>
-      <w:rFonts w:asciiTheme="majorHAnsi" w:eastAsiaTheme="majorEastAsia" w:hAnsiTheme="majorHAnsi" w:cstheme="majorBidi"/>
+      <w:rFonts w:ascii="Calibri" w:hAnsi="Calibri" w:eastAsia="" w:cs="" w:asciiTheme="majorHAnsi" w:cstheme="majorBidi" w:eastAsiaTheme="majorEastAsia" w:hAnsiTheme="majorHAnsi"/>
       <w:b/>
       <w:bCs/>
       <w:color w:val="4F81BD" w:themeColor="accent1"/>
@@ -638,18 +896,18 @@
   <w:style w:type="paragraph" w:styleId="Heading5">
     <w:name w:val="Heading 5"/>
     <w:basedOn w:val="Normal"/>
-    <w:next w:val="BodyText"/>
+    <w:next w:val="TextBody"/>
     <w:uiPriority w:val="9"/>
     <w:unhideWhenUsed/>
     <w:qFormat/>
     <w:pPr>
-      <w:keepNext/>
+      <w:keepNext w:val="true"/>
       <w:keepLines/>
       <w:spacing w:before="200" w:after="0"/>
       <w:outlineLvl w:val="4"/>
     </w:pPr>
     <w:rPr>
-      <w:rFonts w:asciiTheme="majorHAnsi" w:eastAsiaTheme="majorEastAsia" w:hAnsiTheme="majorHAnsi" w:cstheme="majorBidi"/>
+      <w:rFonts w:ascii="Calibri" w:hAnsi="Calibri" w:eastAsia="" w:cs="" w:asciiTheme="majorHAnsi" w:cstheme="majorBidi" w:eastAsiaTheme="majorEastAsia" w:hAnsiTheme="majorHAnsi"/>
       <w:i/>
       <w:iCs/>
       <w:color w:val="4F81BD" w:themeColor="accent1"/>
@@ -660,18 +918,18 @@
   <w:style w:type="paragraph" w:styleId="Heading6">
     <w:name w:val="Heading 6"/>
     <w:basedOn w:val="Normal"/>
-    <w:next w:val="BodyText"/>
+    <w:next w:val="TextBody"/>
     <w:uiPriority w:val="9"/>
     <w:unhideWhenUsed/>
     <w:qFormat/>
     <w:pPr>
-      <w:keepNext/>
+      <w:keepNext w:val="true"/>
       <w:keepLines/>
       <w:spacing w:before="200" w:after="0"/>
       <w:outlineLvl w:val="5"/>
     </w:pPr>
     <w:rPr>
-      <w:rFonts w:asciiTheme="majorHAnsi" w:eastAsiaTheme="majorEastAsia" w:hAnsiTheme="majorHAnsi" w:cstheme="majorBidi"/>
+      <w:rFonts w:ascii="Calibri" w:hAnsi="Calibri" w:eastAsia="" w:cs="" w:asciiTheme="majorHAnsi" w:cstheme="majorBidi" w:eastAsiaTheme="majorEastAsia" w:hAnsiTheme="majorHAnsi"/>
       <w:color w:val="4F81BD" w:themeColor="accent1"/>
       <w:sz w:val="24"/>
       <w:szCs w:val="24"/>
@@ -680,18 +938,18 @@
   <w:style w:type="paragraph" w:styleId="Heading7">
     <w:name w:val="Heading 7"/>
     <w:basedOn w:val="Normal"/>
-    <w:next w:val="BodyText"/>
+    <w:next w:val="TextBody"/>
     <w:uiPriority w:val="9"/>
     <w:unhideWhenUsed/>
     <w:qFormat/>
     <w:pPr>
-      <w:keepNext/>
+      <w:keepNext w:val="true"/>
       <w:keepLines/>
       <w:spacing w:before="200" w:after="0"/>
       <w:outlineLvl w:val="6"/>
     </w:pPr>
     <w:rPr>
-      <w:rFonts w:asciiTheme="majorHAnsi" w:eastAsiaTheme="majorEastAsia" w:hAnsiTheme="majorHAnsi" w:cstheme="majorBidi"/>
+      <w:rFonts w:ascii="Calibri" w:hAnsi="Calibri" w:eastAsia="" w:cs="" w:asciiTheme="majorHAnsi" w:cstheme="majorBidi" w:eastAsiaTheme="majorEastAsia" w:hAnsiTheme="majorHAnsi"/>
       <w:color w:val="4F81BD" w:themeColor="accent1"/>
       <w:sz w:val="24"/>
       <w:szCs w:val="24"/>
@@ -700,18 +958,18 @@
   <w:style w:type="paragraph" w:styleId="Heading8">
     <w:name w:val="Heading 8"/>
     <w:basedOn w:val="Normal"/>
-    <w:next w:val="BodyText"/>
+    <w:next w:val="TextBody"/>
     <w:uiPriority w:val="9"/>
     <w:unhideWhenUsed/>
     <w:qFormat/>
     <w:pPr>
-      <w:keepNext/>
+      <w:keepNext w:val="true"/>
       <w:keepLines/>
       <w:spacing w:before="200" w:after="0"/>
       <w:outlineLvl w:val="7"/>
     </w:pPr>
     <w:rPr>
-      <w:rFonts w:asciiTheme="majorHAnsi" w:eastAsiaTheme="majorEastAsia" w:hAnsiTheme="majorHAnsi" w:cstheme="majorBidi"/>
+      <w:rFonts w:ascii="Calibri" w:hAnsi="Calibri" w:eastAsia="" w:cs="" w:asciiTheme="majorHAnsi" w:cstheme="majorBidi" w:eastAsiaTheme="majorEastAsia" w:hAnsiTheme="majorHAnsi"/>
       <w:color w:val="4F81BD" w:themeColor="accent1"/>
       <w:sz w:val="24"/>
       <w:szCs w:val="24"/>
@@ -720,53 +978,527 @@
   <w:style w:type="paragraph" w:styleId="Heading9">
     <w:name w:val="Heading 9"/>
     <w:basedOn w:val="Normal"/>
-    <w:next w:val="BodyText"/>
+    <w:next w:val="TextBody"/>
     <w:uiPriority w:val="9"/>
     <w:unhideWhenUsed/>
     <w:qFormat/>
     <w:pPr>
-      <w:keepNext/>
+      <w:keepNext w:val="true"/>
       <w:keepLines/>
       <w:spacing w:before="200" w:after="0"/>
       <w:outlineLvl w:val="8"/>
     </w:pPr>
     <w:rPr>
-      <w:rFonts w:asciiTheme="majorHAnsi" w:eastAsiaTheme="majorEastAsia" w:hAnsiTheme="majorHAnsi" w:cstheme="majorBidi"/>
+      <w:rFonts w:ascii="Calibri" w:hAnsi="Calibri" w:eastAsia="" w:cs="" w:asciiTheme="majorHAnsi" w:cstheme="majorBidi" w:eastAsiaTheme="majorEastAsia" w:hAnsiTheme="majorHAnsi"/>
       <w:color w:val="4F81BD" w:themeColor="accent1"/>
       <w:sz w:val="24"/>
       <w:szCs w:val="24"/>
     </w:rPr>
   </w:style>
+  <w:style w:type="character" w:styleId="DefaultParagraphFont" w:default="1">
+    <w:name w:val="Default Paragraph Font"/>
+    <w:semiHidden/>
+    <w:unhideWhenUsed/>
+    <w:qFormat/>
+    <w:rPr/>
+  </w:style>
+  <w:style w:type="character" w:styleId="BodyTextChar" w:customStyle="1">
+    <w:name w:val="Body Text Char"/>
+    <w:basedOn w:val="DefaultParagraphFont"/>
+    <w:link w:val="BodyText"/>
+    <w:qFormat/>
+    <w:rPr/>
+  </w:style>
+  <w:style w:type="character" w:styleId="VerbatimChar" w:customStyle="1">
+    <w:name w:val="Verbatim Char"/>
+    <w:basedOn w:val="BodyTextChar"/>
+    <w:qFormat/>
+    <w:rPr>
+      <w:rFonts w:ascii="Consolas" w:hAnsi="Consolas"/>
+      <w:sz w:val="22"/>
+    </w:rPr>
+  </w:style>
+  <w:style w:type="character" w:styleId="FootnoteCharacters">
+    <w:name w:val="Footnote Characters"/>
+    <w:basedOn w:val="BodyTextChar"/>
+    <w:qFormat/>
+    <w:rPr>
+      <w:vertAlign w:val="superscript"/>
+    </w:rPr>
+  </w:style>
+  <w:style w:type="character" w:styleId="FootnoteAnchor">
+    <w:name w:val="Footnote Anchor"/>
+    <w:rPr>
+      <w:vertAlign w:val="superscript"/>
+    </w:rPr>
+  </w:style>
+  <w:style w:type="character" w:styleId="InternetLink">
+    <w:name w:val="Hyperlink"/>
+    <w:basedOn w:val="BodyTextChar"/>
+    <w:rPr>
+      <w:color w:val="4F81BD" w:themeColor="accent1"/>
+    </w:rPr>
+  </w:style>
+  <w:style w:type="character" w:styleId="EndnoteAnchor">
+    <w:name w:val="Endnote Anchor"/>
+    <w:rPr>
+      <w:vertAlign w:val="superscript"/>
+    </w:rPr>
+  </w:style>
+  <w:style w:type="character" w:styleId="EndnoteCharacters">
+    <w:name w:val="Endnote Characters"/>
+    <w:qFormat/>
+    <w:rPr/>
+  </w:style>
+  <w:style w:type="character" w:styleId="Pagenumber">
+    <w:name w:val="page number"/>
+    <w:basedOn w:val="DefaultParagraphFont"/>
+    <w:qFormat/>
+    <w:rPr/>
+  </w:style>
+  <w:style w:type="character" w:styleId="IndexLink">
+    <w:name w:val="Index Link"/>
+    <w:qFormat/>
+    <w:rPr/>
+  </w:style>
+  <w:style w:type="paragraph" w:styleId="Heading">
+    <w:name w:val="Heading"/>
+    <w:basedOn w:val="Normal"/>
+    <w:next w:val="TextBody"/>
+    <w:qFormat/>
+    <w:pPr>
+      <w:keepNext w:val="true"/>
+      <w:spacing w:before="240" w:after="120"/>
+    </w:pPr>
+    <w:rPr>
+      <w:rFonts w:ascii="Liberation Sans" w:hAnsi="Liberation Sans" w:eastAsia="PingFang SC" w:cs="Arial Unicode MS"/>
+      <w:sz w:val="28"/>
+      <w:szCs w:val="28"/>
+    </w:rPr>
+  </w:style>
+  <w:style w:type="paragraph" w:styleId="TextBody">
+    <w:name w:val="Body Text"/>
+    <w:basedOn w:val="Normal"/>
+    <w:link w:val="BodyTextChar"/>
+    <w:qFormat/>
+    <w:pPr>
+      <w:spacing w:before="180" w:after="180"/>
+    </w:pPr>
+    <w:rPr/>
+  </w:style>
+  <w:style w:type="paragraph" w:styleId="List">
+    <w:name w:val="List"/>
+    <w:basedOn w:val="TextBody"/>
+    <w:pPr/>
+    <w:rPr>
+      <w:rFonts w:cs="Arial Unicode MS"/>
+    </w:rPr>
+  </w:style>
+  <w:style w:type="paragraph" w:styleId="Caption">
+    <w:name w:val="Caption"/>
+    <w:basedOn w:val="Normal"/>
+    <w:link w:val="BodyTextChar"/>
+    <w:qFormat/>
+    <w:pPr>
+      <w:spacing w:before="0" w:after="120"/>
+    </w:pPr>
+    <w:rPr>
+      <w:i/>
+    </w:rPr>
+  </w:style>
+  <w:style w:type="paragraph" w:styleId="Index">
+    <w:name w:val="Index"/>
+    <w:basedOn w:val="Normal"/>
+    <w:qFormat/>
+    <w:pPr>
+      <w:suppressLineNumbers/>
+    </w:pPr>
+    <w:rPr>
+      <w:rFonts w:cs="Arial Unicode MS"/>
+    </w:rPr>
+  </w:style>
+  <w:style w:type="paragraph" w:styleId="FirstParagraph" w:customStyle="1">
+    <w:name w:val="First Paragraph"/>
+    <w:basedOn w:val="TextBody"/>
+    <w:next w:val="TextBody"/>
+    <w:qFormat/>
+    <w:pPr/>
+    <w:rPr/>
+  </w:style>
+  <w:style w:type="paragraph" w:styleId="Compact" w:customStyle="1">
+    <w:name w:val="Compact"/>
+    <w:basedOn w:val="TextBody"/>
+    <w:qFormat/>
+    <w:pPr>
+      <w:spacing w:before="36" w:after="36"/>
+    </w:pPr>
+    <w:rPr/>
+  </w:style>
+  <w:style w:type="paragraph" w:styleId="Title">
+    <w:name w:val="Title"/>
+    <w:basedOn w:val="Normal"/>
+    <w:next w:val="TextBody"/>
+    <w:qFormat/>
+    <w:pPr>
+      <w:keepNext w:val="true"/>
+      <w:keepLines/>
+      <w:spacing w:before="480" w:after="240"/>
+      <w:jc w:val="center"/>
+    </w:pPr>
+    <w:rPr>
+      <w:rFonts w:ascii="Calibri" w:hAnsi="Calibri" w:eastAsia="" w:cs="" w:asciiTheme="majorHAnsi" w:cstheme="majorBidi" w:eastAsiaTheme="majorEastAsia" w:hAnsiTheme="majorHAnsi"/>
+      <w:b/>
+      <w:bCs/>
+      <w:color w:val="345A8A" w:themeColor="accent1" w:themeShade="b5"/>
+      <w:sz w:val="36"/>
+      <w:szCs w:val="36"/>
+    </w:rPr>
+  </w:style>
+  <w:style w:type="paragraph" w:styleId="Subtitle">
+    <w:name w:val="Subtitle"/>
+    <w:basedOn w:val="Title"/>
+    <w:next w:val="TextBody"/>
+    <w:qFormat/>
+    <w:pPr>
+      <w:keepNext w:val="true"/>
+      <w:keepLines/>
+      <w:spacing w:before="240" w:after="240"/>
+      <w:jc w:val="center"/>
+    </w:pPr>
+    <w:rPr>
+      <w:sz w:val="30"/>
+      <w:szCs w:val="30"/>
+    </w:rPr>
+  </w:style>
+  <w:style w:type="paragraph" w:styleId="Author" w:customStyle="1">
+    <w:name w:val="Author"/>
+    <w:next w:val="TextBody"/>
+    <w:qFormat/>
+    <w:pPr>
+      <w:keepNext w:val="true"/>
+      <w:keepLines/>
+      <w:widowControl/>
+      <w:suppressAutoHyphens w:val="true"/>
+      <w:bidi w:val="0"/>
+      <w:spacing w:before="0" w:after="200"/>
+      <w:jc w:val="center"/>
+    </w:pPr>
+    <w:rPr>
+      <w:rFonts w:ascii="Cambria" w:hAnsi="Cambria" w:eastAsia="Cambria" w:cs="" w:asciiTheme="minorHAnsi" w:cstheme="minorBidi" w:eastAsiaTheme="minorHAnsi" w:hAnsiTheme="minorHAnsi"/>
+      <w:color w:val="auto"/>
+      <w:kern w:val="0"/>
+      <w:sz w:val="24"/>
+      <w:szCs w:val="24"/>
+      <w:lang w:val="en-US" w:eastAsia="en-US" w:bidi="ar-SA"/>
+    </w:rPr>
+  </w:style>
+  <w:style w:type="paragraph" w:styleId="Date">
+    <w:name w:val="Date"/>
+    <w:next w:val="TextBody"/>
+    <w:qFormat/>
+    <w:pPr>
+      <w:keepNext w:val="true"/>
+      <w:keepLines/>
+      <w:widowControl/>
+      <w:suppressAutoHyphens w:val="true"/>
+      <w:bidi w:val="0"/>
+      <w:spacing w:before="0" w:after="200"/>
+      <w:jc w:val="center"/>
+    </w:pPr>
+    <w:rPr>
+      <w:rFonts w:ascii="Cambria" w:hAnsi="Cambria" w:eastAsia="Cambria" w:cs="" w:asciiTheme="minorHAnsi" w:cstheme="minorBidi" w:eastAsiaTheme="minorHAnsi" w:hAnsiTheme="minorHAnsi"/>
+      <w:color w:val="auto"/>
+      <w:kern w:val="0"/>
+      <w:sz w:val="24"/>
+      <w:szCs w:val="24"/>
+      <w:lang w:val="en-US" w:eastAsia="en-US" w:bidi="ar-SA"/>
+    </w:rPr>
+  </w:style>
+  <w:style w:type="paragraph" w:styleId="Abstract" w:customStyle="1">
+    <w:name w:val="Abstract"/>
+    <w:basedOn w:val="Normal"/>
+    <w:next w:val="TextBody"/>
+    <w:qFormat/>
+    <w:pPr>
+      <w:keepNext w:val="true"/>
+      <w:keepLines/>
+      <w:spacing w:before="300" w:after="300"/>
+    </w:pPr>
+    <w:rPr>
+      <w:sz w:val="20"/>
+      <w:szCs w:val="20"/>
+    </w:rPr>
+  </w:style>
+  <w:style w:type="paragraph" w:styleId="Bibliography">
+    <w:name w:val="Bibliography"/>
+    <w:basedOn w:val="Normal"/>
+    <w:qFormat/>
+    <w:pPr/>
+    <w:rPr/>
+  </w:style>
   <w:style w:type="paragraph" w:styleId="BlockText">
     <w:name w:val="Block Text"/>
-    <w:basedOn w:val="BodyText"/>
-    <w:next w:val="BodyText"/>
+    <w:basedOn w:val="TextBody"/>
+    <w:next w:val="TextBody"/>
     <w:uiPriority w:val="9"/>
     <w:unhideWhenUsed/>
     <w:qFormat/>
     <w:pPr>
       <w:spacing w:before="100" w:after="100"/>
-      <w:ind w:firstLine="0"/>
-    </w:pPr>
-    <w:rPr>
-      <w:rFonts w:asciiTheme="majorHAnsi" w:eastAsiaTheme="majorEastAsia" w:hAnsiTheme="majorHAnsi" w:cstheme="majorBidi"/>
+      <w:ind w:hanging="0"/>
+    </w:pPr>
+    <w:rPr>
+      <w:rFonts w:ascii="Calibri" w:hAnsi="Calibri" w:eastAsia="" w:cs="" w:asciiTheme="majorHAnsi" w:cstheme="majorBidi" w:eastAsiaTheme="majorEastAsia" w:hAnsiTheme="majorHAnsi"/>
       <w:bCs/>
       <w:sz w:val="20"/>
       <w:szCs w:val="20"/>
     </w:rPr>
   </w:style>
-  <w:style w:type="paragraph" w:styleId="FootnoteText">
+  <w:style w:type="paragraph" w:styleId="Footnote">
     <w:name w:val="Footnote Text"/>
     <w:basedOn w:val="Normal"/>
-    <w:next w:val="FootnoteText"/>
     <w:uiPriority w:val="9"/>
     <w:unhideWhenUsed/>
     <w:qFormat/>
-  </w:style>
-  <w:style w:type="character" w:default="1" w:styleId="DefaultParagraphFont">
-    <w:name w:val="Default Paragraph Font"/>
-    <w:semiHidden/>
+    <w:pPr/>
+    <w:rPr/>
+  </w:style>
+  <w:style w:type="paragraph" w:styleId="DefinitionTerm" w:customStyle="1">
+    <w:name w:val="Definition Term"/>
+    <w:basedOn w:val="Normal"/>
+    <w:next w:val="Definition"/>
+    <w:qFormat/>
+    <w:pPr>
+      <w:keepNext w:val="true"/>
+      <w:keepLines/>
+      <w:spacing w:before="0" w:after="0"/>
+    </w:pPr>
+    <w:rPr>
+      <w:b/>
+    </w:rPr>
+  </w:style>
+  <w:style w:type="paragraph" w:styleId="Definition" w:customStyle="1">
+    <w:name w:val="Definition"/>
+    <w:basedOn w:val="Normal"/>
+    <w:qFormat/>
+    <w:pPr/>
+    <w:rPr/>
+  </w:style>
+  <w:style w:type="paragraph" w:styleId="TableCaption" w:customStyle="1">
+    <w:name w:val="Table Caption"/>
+    <w:basedOn w:val="Caption"/>
+    <w:qFormat/>
+    <w:pPr>
+      <w:keepNext w:val="true"/>
+    </w:pPr>
+    <w:rPr/>
+  </w:style>
+  <w:style w:type="paragraph" w:styleId="ImageCaption" w:customStyle="1">
+    <w:name w:val="Image Caption"/>
+    <w:basedOn w:val="Caption"/>
+    <w:qFormat/>
+    <w:pPr/>
+    <w:rPr/>
+  </w:style>
+  <w:style w:type="paragraph" w:styleId="Figure" w:customStyle="1">
+    <w:name w:val="Figure"/>
+    <w:basedOn w:val="Normal"/>
+    <w:qFormat/>
+    <w:pPr/>
+    <w:rPr/>
+  </w:style>
+  <w:style w:type="paragraph" w:styleId="CaptionedFigure" w:customStyle="1">
+    <w:name w:val="Captioned Figure"/>
+    <w:basedOn w:val="Figure"/>
+    <w:qFormat/>
+    <w:pPr>
+      <w:keepNext w:val="true"/>
+    </w:pPr>
+    <w:rPr/>
+  </w:style>
+  <w:style w:type="paragraph" w:styleId="TOCHeading">
+    <w:name w:val="TOC Heading"/>
+    <w:basedOn w:val="Heading1"/>
+    <w:next w:val="TextBody"/>
+    <w:uiPriority w:val="39"/>
     <w:unhideWhenUsed/>
+    <w:qFormat/>
+    <w:pPr>
+      <w:spacing w:lineRule="auto" w:line="259" w:before="240" w:after="0"/>
+    </w:pPr>
+    <w:rPr>
+      <w:rFonts w:ascii="Calibri" w:hAnsi="Calibri" w:eastAsia="" w:cs="" w:asciiTheme="majorHAnsi" w:cstheme="majorBidi" w:eastAsiaTheme="majorEastAsia" w:hAnsiTheme="majorHAnsi"/>
+      <w:b w:val="false"/>
+      <w:bCs w:val="false"/>
+      <w:color w:val="365F91" w:themeColor="accent1" w:themeShade="bf"/>
+    </w:rPr>
+  </w:style>
+  <w:style w:type="paragraph" w:styleId="HeaderandFooter">
+    <w:name w:val="Header and Footer"/>
+    <w:basedOn w:val="Normal"/>
+    <w:qFormat/>
+    <w:pPr>
+      <w:suppressLineNumbers/>
+      <w:tabs>
+        <w:tab w:val="clear" w:pos="720"/>
+        <w:tab w:val="center" w:pos="4680" w:leader="none"/>
+        <w:tab w:val="right" w:pos="9360" w:leader="none"/>
+      </w:tabs>
+    </w:pPr>
+    <w:rPr/>
+  </w:style>
+  <w:style w:type="paragraph" w:styleId="Header">
+    <w:name w:val="Header"/>
+    <w:basedOn w:val="HeaderandFooter"/>
+    <w:pPr>
+      <w:suppressLineNumbers/>
+    </w:pPr>
+    <w:rPr/>
+  </w:style>
+  <w:style w:type="paragraph" w:styleId="Footer">
+    <w:name w:val="Footer"/>
+    <w:basedOn w:val="HeaderandFooter"/>
+    <w:pPr>
+      <w:suppressLineNumbers/>
+    </w:pPr>
+    <w:rPr/>
+  </w:style>
+  <w:style w:type="paragraph" w:styleId="IndexHeading">
+    <w:name w:val="Index Heading"/>
+    <w:basedOn w:val="Heading"/>
+    <w:pPr>
+      <w:suppressLineNumbers/>
+      <w:ind w:left="0" w:hanging="0"/>
+    </w:pPr>
+    <w:rPr>
+      <w:b/>
+      <w:bCs/>
+      <w:sz w:val="32"/>
+      <w:szCs w:val="32"/>
+    </w:rPr>
+  </w:style>
+  <w:style w:type="paragraph" w:styleId="TOAHeading">
+    <w:name w:val="TOA Heading"/>
+    <w:basedOn w:val="IndexHeading"/>
+    <w:qFormat/>
+    <w:pPr>
+      <w:suppressLineNumbers/>
+      <w:ind w:left="0" w:hanging="0"/>
+    </w:pPr>
+    <w:rPr>
+      <w:b/>
+      <w:bCs/>
+      <w:sz w:val="32"/>
+      <w:szCs w:val="32"/>
+    </w:rPr>
+  </w:style>
+  <w:style w:type="paragraph" w:styleId="Contents1">
+    <w:name w:val="TOC 1"/>
+    <w:basedOn w:val="Index"/>
+    <w:pPr>
+      <w:tabs>
+        <w:tab w:val="clear" w:pos="720"/>
+        <w:tab w:val="right" w:pos="9360" w:leader="dot"/>
+      </w:tabs>
+      <w:ind w:left="0" w:hanging="0"/>
+    </w:pPr>
+    <w:rPr/>
+  </w:style>
+  <w:style w:type="paragraph" w:styleId="Contents2">
+    <w:name w:val="TOC 2"/>
+    <w:basedOn w:val="Index"/>
+    <w:pPr>
+      <w:tabs>
+        <w:tab w:val="clear" w:pos="720"/>
+        <w:tab w:val="right" w:pos="9077" w:leader="dot"/>
+      </w:tabs>
+      <w:ind w:left="283" w:hanging="0"/>
+    </w:pPr>
+    <w:rPr/>
+  </w:style>
+  <w:style w:type="paragraph" w:styleId="Contents3">
+    <w:name w:val="TOC 3"/>
+    <w:basedOn w:val="Index"/>
+    <w:pPr>
+      <w:tabs>
+        <w:tab w:val="clear" w:pos="720"/>
+        <w:tab w:val="right" w:pos="8794" w:leader="dot"/>
+      </w:tabs>
+      <w:ind w:left="566" w:hanging="0"/>
+    </w:pPr>
+    <w:rPr/>
+  </w:style>
+  <w:style w:type="paragraph" w:styleId="Contents4">
+    <w:name w:val="TOC 4"/>
+    <w:basedOn w:val="Index"/>
+    <w:pPr>
+      <w:tabs>
+        <w:tab w:val="clear" w:pos="720"/>
+        <w:tab w:val="right" w:pos="8511" w:leader="dot"/>
+      </w:tabs>
+      <w:ind w:left="849" w:hanging="0"/>
+    </w:pPr>
+    <w:rPr/>
+  </w:style>
+  <w:style w:type="paragraph" w:styleId="Contents5">
+    <w:name w:val="TOC 5"/>
+    <w:basedOn w:val="Index"/>
+    <w:pPr>
+      <w:tabs>
+        <w:tab w:val="clear" w:pos="720"/>
+        <w:tab w:val="right" w:pos="8228" w:leader="dot"/>
+      </w:tabs>
+      <w:ind w:left="1132" w:hanging="0"/>
+    </w:pPr>
+    <w:rPr/>
+  </w:style>
+  <w:style w:type="paragraph" w:styleId="Contents6">
+    <w:name w:val="TOC 6"/>
+    <w:basedOn w:val="Index"/>
+    <w:pPr>
+      <w:tabs>
+        <w:tab w:val="clear" w:pos="720"/>
+        <w:tab w:val="right" w:pos="7945" w:leader="dot"/>
+      </w:tabs>
+      <w:ind w:left="1415" w:hanging="0"/>
+    </w:pPr>
+    <w:rPr/>
+  </w:style>
+  <w:style w:type="paragraph" w:styleId="Contents7">
+    <w:name w:val="TOC 7"/>
+    <w:basedOn w:val="Index"/>
+    <w:pPr>
+      <w:tabs>
+        <w:tab w:val="clear" w:pos="720"/>
+        <w:tab w:val="right" w:pos="7662" w:leader="dot"/>
+      </w:tabs>
+      <w:ind w:left="1698" w:hanging="0"/>
+    </w:pPr>
+    <w:rPr/>
+  </w:style>
+  <w:style w:type="paragraph" w:styleId="Contents8">
+    <w:name w:val="TOC 8"/>
+    <w:basedOn w:val="Index"/>
+    <w:pPr>
+      <w:tabs>
+        <w:tab w:val="clear" w:pos="720"/>
+        <w:tab w:val="right" w:pos="7379" w:leader="dot"/>
+      </w:tabs>
+      <w:ind w:left="1981" w:hanging="0"/>
+    </w:pPr>
+    <w:rPr/>
+  </w:style>
+  <w:style w:type="paragraph" w:styleId="Contents9">
+    <w:name w:val="TOC 9"/>
+    <w:basedOn w:val="Index"/>
+    <w:pPr>
+      <w:tabs>
+        <w:tab w:val="clear" w:pos="720"/>
+        <w:tab w:val="right" w:pos="7096" w:leader="dot"/>
+      </w:tabs>
+      <w:ind w:left="2264" w:hanging="0"/>
+    </w:pPr>
+    <w:rPr/>
   </w:style>
   <w:style w:type="table" w:default="1" w:styleId="Table">
     <w:name w:val="Table"/>
@@ -775,7 +1507,6 @@
     <w:unhideWhenUsed/>
     <w:qFormat/>
     <w:tblPr>
-      <w:tblInd w:w="0" w:type="dxa"/>
       <w:tblCellMar>
         <w:top w:w="0" w:type="dxa"/>
         <w:left w:w="108" w:type="dxa"/>
@@ -783,101 +1514,6 @@
         <w:right w:w="108" w:type="dxa"/>
       </w:tblCellMar>
     </w:tblPr>
-  </w:style>
-  <w:style w:type="paragraph" w:customStyle="1" w:styleId="DefinitionTerm">
-    <w:name w:val="Definition Term"/>
-    <w:basedOn w:val="Normal"/>
-    <w:next w:val="Definition"/>
-    <w:pPr>
-      <w:keepNext/>
-      <w:keepLines/>
-      <w:spacing w:after="0"/>
-    </w:pPr>
-    <w:rPr>
-      <w:b/>
-    </w:rPr>
-  </w:style>
-  <w:style w:type="paragraph" w:customStyle="1" w:styleId="Definition">
-    <w:name w:val="Definition"/>
-    <w:basedOn w:val="Normal"/>
-  </w:style>
-  <w:style w:type="paragraph" w:styleId="Caption">
-    <w:name w:val="Caption"/>
-    <w:basedOn w:val="Normal"/>
-    <w:link w:val="BodyTextChar"/>
-    <w:pPr>
-      <w:spacing w:before="0" w:after="120"/>
-    </w:pPr>
-    <w:rPr>
-      <w:i/>
-    </w:rPr>
-  </w:style>
-  <w:style w:type="paragraph" w:customStyle="1" w:styleId="TableCaption">
-    <w:name w:val="Table Caption"/>
-    <w:basedOn w:val="Caption"/>
-    <w:pPr>
-      <w:keepNext/>
-    </w:pPr>
-  </w:style>
-  <w:style w:type="paragraph" w:customStyle="1" w:styleId="ImageCaption">
-    <w:name w:val="Image Caption"/>
-    <w:basedOn w:val="Caption"/>
-  </w:style>
-  <w:style w:type="paragraph" w:customStyle="1" w:styleId="Figure">
-    <w:name w:val="Figure"/>
-    <w:basedOn w:val="Normal"/>
-  </w:style>
-  <w:style w:type="paragraph" w:customStyle="1" w:styleId="CaptionedFigure">
-    <w:name w:val="Captioned Figure"/>
-    <w:basedOn w:val="Figure"/>
-    <w:pPr>
-      <w:keepNext/>
-    </w:pPr>
-  </w:style>
-  <w:style w:type="character" w:customStyle="1" w:styleId="BodyTextChar">
-    <w:name w:val="Body Text Char"/>
-    <w:basedOn w:val="DefaultParagraphFont"/>
-    <w:link w:val="BodyText"/>
-  </w:style>
-  <w:style w:type="character" w:customStyle="1" w:styleId="VerbatimChar">
-    <w:name w:val="Verbatim Char"/>
-    <w:basedOn w:val="BodyTextChar"/>
-    <w:rPr>
-      <w:rFonts w:ascii="Consolas" w:hAnsi="Consolas"/>
-      <w:sz w:val="22"/>
-    </w:rPr>
-  </w:style>
-  <w:style w:type="character" w:styleId="FootnoteReference">
-    <w:name w:val="Footnote Reference"/>
-    <w:basedOn w:val="BodyTextChar"/>
-    <w:rPr>
-      <w:vertAlign w:val="superscript"/>
-    </w:rPr>
-  </w:style>
-  <w:style w:type="character" w:styleId="Hyperlink">
-    <w:name w:val="Hyperlink"/>
-    <w:basedOn w:val="BodyTextChar"/>
-    <w:rPr>
-      <w:color w:val="4F81BD" w:themeColor="accent1"/>
-    </w:rPr>
-  </w:style>
-  <w:style w:type="paragraph" w:styleId="TOCHeading">
-    <w:name w:val="TOC Heading"/>
-    <w:basedOn w:val="Heading1"/>
-    <w:next w:val="BodyText"/>
-    <w:uiPriority w:val="39"/>
-    <w:unhideWhenUsed/>
-    <w:qFormat/>
-    <w:pPr>
-      <w:spacing w:before="240" w:line="259" w:lineRule="auto"/>
-      <w:outlineLvl w:val="9"/>
-    </w:pPr>
-    <w:rPr>
-      <w:rFonts w:asciiTheme="majorHAnsi" w:eastAsiaTheme="majorEastAsia" w:hAnsiTheme="majorHAnsi" w:cstheme="majorBidi"/>
-      <w:b w:val="0"/>
-      <w:bCs w:val="0"/>
-      <w:color w:val="365F91" w:themeColor="accent1" w:themeShade="BF"/>
-    </w:rPr>
   </w:style>
   <w:style w:type="paragraph" w:customStyle="1" w:styleId="SourceCode">
     <w:name w:val="Source Code"/>

</xml_diff>